<commit_message>
creacion de nuevos campos dinámicos para plantillas, ajuste de plantillas de orden de servicio CNT
</commit_message>
<xml_diff>
--- a/public/uploads/Autorizacion-Central-de-Riesgo.docx
+++ b/public/uploads/Autorizacion-Central-de-Riesgo.docx
@@ -402,13 +402,30 @@
         <w:jc w:val="center"/>
         <w:rPr/>
       </w:pPr>
+      <w:bookmarkStart w:id="0" w:name="__DdeLink__1748_3634884718"/>
       <w:r>
         <w:rPr>
           <w:rFonts w:cs="Calibri" w:ascii="Calibri" w:hAnsi="Calibri" w:cstheme="minorHAnsi"/>
           <w:sz w:val="28"/>
           <w:szCs w:val="28"/>
         </w:rPr>
-        <w:t>${CLI_REPRESENTANTE_LEGAL_NOMBRE}</w:t>
+        <w:t>${CLI_</w:t>
+      </w:r>
+      <w:r>
+        <w:rPr>
+          <w:rFonts w:cs="Calibri" w:ascii="Calibri" w:hAnsi="Calibri" w:cstheme="minorHAnsi"/>
+          <w:sz w:val="28"/>
+          <w:szCs w:val="28"/>
+        </w:rPr>
+        <w:t>PERSONA_JURIDICA_</w:t>
+      </w:r>
+      <w:r>
+        <w:rPr>
+          <w:rFonts w:cs="Calibri" w:ascii="Calibri" w:hAnsi="Calibri" w:cstheme="minorHAnsi"/>
+          <w:sz w:val="28"/>
+          <w:szCs w:val="28"/>
+        </w:rPr>
+        <w:t>REPRESENTANTE_LEGAL_NOMBRE}</w:t>
       </w:r>
     </w:p>
     <w:p>
@@ -423,8 +440,25 @@
           <w:sz w:val="28"/>
           <w:szCs w:val="28"/>
         </w:rPr>
-        <w:t>${CLI_REPRESENTANTE_LEGAL_CARGO}</w:t>
-      </w:r>
+        <w:t>${CLI_</w:t>
+      </w:r>
+      <w:r>
+        <w:rPr>
+          <w:rFonts w:cs="Calibri" w:ascii="Calibri" w:hAnsi="Calibri" w:cstheme="minorHAnsi"/>
+          <w:sz w:val="28"/>
+          <w:szCs w:val="28"/>
+        </w:rPr>
+        <w:t>PERSONA_JURIDICA_</w:t>
+      </w:r>
+      <w:r>
+        <w:rPr>
+          <w:rFonts w:cs="Calibri" w:ascii="Calibri" w:hAnsi="Calibri" w:cstheme="minorHAnsi"/>
+          <w:sz w:val="28"/>
+          <w:szCs w:val="28"/>
+        </w:rPr>
+        <w:t>REPRESENTANTE_LEGAL_CARGO}</w:t>
+      </w:r>
+      <w:bookmarkEnd w:id="0"/>
     </w:p>
     <w:p>
       <w:pPr>

</xml_diff>